<commit_message>
Ajout de 2 flag
</commit_message>
<xml_diff>
--- a/TP2-CTF_Etienne_Charles.docx
+++ b/TP2-CTF_Etienne_Charles.docx
@@ -169,347 +169,397 @@
               <w:t xml:space="preserve">, au paquet </w:t>
             </w:r>
             <w:r>
-              <w:t>5</w:t>
-            </w:r>
-            <w:r>
-              <w:t xml:space="preserve">, dans la couche </w:t>
-            </w:r>
-            <w:r>
-              <w:t xml:space="preserve">HTTP du paquet, le champ contient le </w:t>
-            </w:r>
-            <w:r>
-              <w:t xml:space="preserve">flag. </w:t>
-            </w:r>
-          </w:p>
-        </w:tc>
-      </w:tr>
-      <w:tr>
-        <w:tc>
-          <w:tcPr>
-            <w:tcW w:w="2876" w:type="dxa"/>
-            <w:vAlign w:val="center"/>
-          </w:tcPr>
-          <w:p>
-            <w:pPr>
-              <w:jc w:val="both"/>
-            </w:pPr>
-          </w:p>
-        </w:tc>
-        <w:tc>
-          <w:tcPr>
-            <w:tcW w:w="2877" w:type="dxa"/>
-            <w:vAlign w:val="center"/>
-          </w:tcPr>
-          <w:p>
-            <w:pPr>
-              <w:jc w:val="both"/>
-            </w:pPr>
-          </w:p>
-        </w:tc>
-        <w:tc>
-          <w:tcPr>
-            <w:tcW w:w="2877" w:type="dxa"/>
-            <w:vAlign w:val="center"/>
-          </w:tcPr>
-          <w:p>
-            <w:pPr>
-              <w:jc w:val="both"/>
-            </w:pPr>
-          </w:p>
-        </w:tc>
-      </w:tr>
-      <w:tr>
-        <w:tc>
-          <w:tcPr>
-            <w:tcW w:w="2876" w:type="dxa"/>
-            <w:vAlign w:val="center"/>
-          </w:tcPr>
-          <w:p>
-            <w:pPr>
-              <w:jc w:val="both"/>
-            </w:pPr>
-          </w:p>
-        </w:tc>
-        <w:tc>
-          <w:tcPr>
-            <w:tcW w:w="2877" w:type="dxa"/>
-            <w:vAlign w:val="center"/>
-          </w:tcPr>
-          <w:p>
-            <w:pPr>
-              <w:jc w:val="both"/>
-            </w:pPr>
-          </w:p>
-        </w:tc>
-        <w:tc>
-          <w:tcPr>
-            <w:tcW w:w="2877" w:type="dxa"/>
-            <w:vAlign w:val="center"/>
-          </w:tcPr>
-          <w:p>
-            <w:pPr>
-              <w:jc w:val="both"/>
-            </w:pPr>
-          </w:p>
-        </w:tc>
-      </w:tr>
-      <w:tr>
-        <w:tc>
-          <w:tcPr>
-            <w:tcW w:w="2876" w:type="dxa"/>
-            <w:vAlign w:val="center"/>
-          </w:tcPr>
-          <w:p>
-            <w:pPr>
-              <w:jc w:val="both"/>
-            </w:pPr>
-          </w:p>
-        </w:tc>
-        <w:tc>
-          <w:tcPr>
-            <w:tcW w:w="2877" w:type="dxa"/>
-            <w:vAlign w:val="center"/>
-          </w:tcPr>
-          <w:p>
-            <w:pPr>
-              <w:jc w:val="both"/>
-            </w:pPr>
-          </w:p>
-        </w:tc>
-        <w:tc>
-          <w:tcPr>
-            <w:tcW w:w="2877" w:type="dxa"/>
-            <w:vAlign w:val="center"/>
-          </w:tcPr>
-          <w:p>
-            <w:pPr>
-              <w:jc w:val="both"/>
-            </w:pPr>
-          </w:p>
-        </w:tc>
-      </w:tr>
-      <w:tr>
-        <w:tc>
-          <w:tcPr>
-            <w:tcW w:w="2876" w:type="dxa"/>
-            <w:vAlign w:val="center"/>
-          </w:tcPr>
-          <w:p>
-            <w:pPr>
-              <w:jc w:val="both"/>
-            </w:pPr>
-          </w:p>
-        </w:tc>
-        <w:tc>
-          <w:tcPr>
-            <w:tcW w:w="2877" w:type="dxa"/>
-            <w:vAlign w:val="center"/>
-          </w:tcPr>
-          <w:p>
-            <w:pPr>
-              <w:jc w:val="both"/>
-            </w:pPr>
-          </w:p>
-        </w:tc>
-        <w:tc>
-          <w:tcPr>
-            <w:tcW w:w="2877" w:type="dxa"/>
-            <w:vAlign w:val="center"/>
-          </w:tcPr>
-          <w:p>
-            <w:pPr>
-              <w:jc w:val="both"/>
-            </w:pPr>
-          </w:p>
-        </w:tc>
-      </w:tr>
-      <w:tr>
-        <w:tc>
-          <w:tcPr>
-            <w:tcW w:w="2876" w:type="dxa"/>
-            <w:vAlign w:val="center"/>
-          </w:tcPr>
-          <w:p>
-            <w:pPr>
-              <w:jc w:val="both"/>
-            </w:pPr>
-          </w:p>
-        </w:tc>
-        <w:tc>
-          <w:tcPr>
-            <w:tcW w:w="2877" w:type="dxa"/>
-            <w:vAlign w:val="center"/>
-          </w:tcPr>
-          <w:p>
-            <w:pPr>
-              <w:jc w:val="both"/>
-            </w:pPr>
-          </w:p>
-        </w:tc>
-        <w:tc>
-          <w:tcPr>
-            <w:tcW w:w="2877" w:type="dxa"/>
-            <w:vAlign w:val="center"/>
-          </w:tcPr>
-          <w:p>
-            <w:pPr>
-              <w:jc w:val="both"/>
-            </w:pPr>
-          </w:p>
-        </w:tc>
-      </w:tr>
-      <w:tr>
-        <w:tc>
-          <w:tcPr>
-            <w:tcW w:w="2876" w:type="dxa"/>
-            <w:vAlign w:val="center"/>
-          </w:tcPr>
-          <w:p>
-            <w:pPr>
-              <w:jc w:val="both"/>
-            </w:pPr>
-          </w:p>
-        </w:tc>
-        <w:tc>
-          <w:tcPr>
-            <w:tcW w:w="2877" w:type="dxa"/>
-            <w:vAlign w:val="center"/>
-          </w:tcPr>
-          <w:p>
-            <w:pPr>
-              <w:jc w:val="both"/>
-            </w:pPr>
-          </w:p>
-        </w:tc>
-        <w:tc>
-          <w:tcPr>
-            <w:tcW w:w="2877" w:type="dxa"/>
-            <w:vAlign w:val="center"/>
-          </w:tcPr>
-          <w:p>
-            <w:pPr>
-              <w:jc w:val="both"/>
-            </w:pPr>
-          </w:p>
-        </w:tc>
-      </w:tr>
-      <w:tr>
-        <w:tc>
-          <w:tcPr>
-            <w:tcW w:w="2876" w:type="dxa"/>
-            <w:vAlign w:val="center"/>
-          </w:tcPr>
-          <w:p>
-            <w:pPr>
-              <w:jc w:val="both"/>
-            </w:pPr>
-          </w:p>
-        </w:tc>
-        <w:tc>
-          <w:tcPr>
-            <w:tcW w:w="2877" w:type="dxa"/>
-            <w:vAlign w:val="center"/>
-          </w:tcPr>
-          <w:p>
-            <w:pPr>
-              <w:jc w:val="both"/>
-            </w:pPr>
-          </w:p>
-        </w:tc>
-        <w:tc>
-          <w:tcPr>
-            <w:tcW w:w="2877" w:type="dxa"/>
-            <w:vAlign w:val="center"/>
-          </w:tcPr>
-          <w:p>
-            <w:pPr>
-              <w:jc w:val="both"/>
-            </w:pPr>
-          </w:p>
-        </w:tc>
-      </w:tr>
-      <w:tr>
-        <w:tc>
-          <w:tcPr>
-            <w:tcW w:w="2876" w:type="dxa"/>
-            <w:vAlign w:val="center"/>
-          </w:tcPr>
-          <w:p>
-            <w:pPr>
-              <w:jc w:val="both"/>
-            </w:pPr>
+              <w:t xml:space="preserve">5, dans la couche HTTP du paquet, </w:t>
+            </w:r>
+            <w:r>
+              <w:t xml:space="preserve">après le ce que tu </w:t>
+            </w:r>
+            <w:proofErr w:type="spellStart"/>
+            <w:r>
+              <w:t>cherche</w:t>
+            </w:r>
+            <w:proofErr w:type="spellEnd"/>
+            <w:r>
+              <w:t>.</w:t>
+            </w:r>
+            <w:r>
+              <w:t xml:space="preserve"> </w:t>
+            </w:r>
+          </w:p>
+        </w:tc>
+      </w:tr>
+      <w:tr>
+        <w:tc>
+          <w:tcPr>
+            <w:tcW w:w="2876" w:type="dxa"/>
+            <w:vAlign w:val="center"/>
+          </w:tcPr>
+          <w:p>
+            <w:pPr>
+              <w:jc w:val="both"/>
+            </w:pPr>
+          </w:p>
+        </w:tc>
+        <w:tc>
+          <w:tcPr>
+            <w:tcW w:w="2877" w:type="dxa"/>
+            <w:vAlign w:val="center"/>
+          </w:tcPr>
+          <w:p>
+            <w:pPr>
+              <w:jc w:val="both"/>
+            </w:pPr>
+          </w:p>
+        </w:tc>
+        <w:tc>
+          <w:tcPr>
+            <w:tcW w:w="2877" w:type="dxa"/>
+            <w:vAlign w:val="center"/>
+          </w:tcPr>
+          <w:p>
+            <w:pPr>
+              <w:jc w:val="both"/>
+            </w:pPr>
+          </w:p>
+        </w:tc>
+      </w:tr>
+      <w:tr>
+        <w:tc>
+          <w:tcPr>
+            <w:tcW w:w="2876" w:type="dxa"/>
+            <w:vAlign w:val="center"/>
+          </w:tcPr>
+          <w:p>
+            <w:pPr>
+              <w:jc w:val="both"/>
+            </w:pPr>
+          </w:p>
+        </w:tc>
+        <w:tc>
+          <w:tcPr>
+            <w:tcW w:w="2877" w:type="dxa"/>
+            <w:vAlign w:val="center"/>
+          </w:tcPr>
+          <w:p>
+            <w:pPr>
+              <w:jc w:val="both"/>
+            </w:pPr>
+          </w:p>
+        </w:tc>
+        <w:tc>
+          <w:tcPr>
+            <w:tcW w:w="2877" w:type="dxa"/>
+            <w:vAlign w:val="center"/>
+          </w:tcPr>
+          <w:p>
+            <w:pPr>
+              <w:jc w:val="both"/>
+            </w:pPr>
+          </w:p>
+        </w:tc>
+      </w:tr>
+      <w:tr>
+        <w:tc>
+          <w:tcPr>
+            <w:tcW w:w="2876" w:type="dxa"/>
+            <w:vAlign w:val="center"/>
+          </w:tcPr>
+          <w:p>
+            <w:pPr>
+              <w:jc w:val="both"/>
+            </w:pPr>
+          </w:p>
+        </w:tc>
+        <w:tc>
+          <w:tcPr>
+            <w:tcW w:w="2877" w:type="dxa"/>
+            <w:vAlign w:val="center"/>
+          </w:tcPr>
+          <w:p>
+            <w:pPr>
+              <w:jc w:val="both"/>
+            </w:pPr>
+          </w:p>
+        </w:tc>
+        <w:tc>
+          <w:tcPr>
+            <w:tcW w:w="2877" w:type="dxa"/>
+            <w:vAlign w:val="center"/>
+          </w:tcPr>
+          <w:p>
+            <w:pPr>
+              <w:jc w:val="both"/>
+            </w:pPr>
+          </w:p>
+        </w:tc>
+      </w:tr>
+      <w:tr>
+        <w:tc>
+          <w:tcPr>
+            <w:tcW w:w="2876" w:type="dxa"/>
+            <w:vAlign w:val="center"/>
+          </w:tcPr>
+          <w:p>
+            <w:pPr>
+              <w:jc w:val="both"/>
+            </w:pPr>
+          </w:p>
+        </w:tc>
+        <w:tc>
+          <w:tcPr>
+            <w:tcW w:w="2877" w:type="dxa"/>
+            <w:vAlign w:val="center"/>
+          </w:tcPr>
+          <w:p>
+            <w:pPr>
+              <w:jc w:val="both"/>
+            </w:pPr>
+          </w:p>
+        </w:tc>
+        <w:tc>
+          <w:tcPr>
+            <w:tcW w:w="2877" w:type="dxa"/>
+            <w:vAlign w:val="center"/>
+          </w:tcPr>
+          <w:p>
+            <w:pPr>
+              <w:jc w:val="both"/>
+            </w:pPr>
+          </w:p>
+        </w:tc>
+      </w:tr>
+      <w:tr>
+        <w:tc>
+          <w:tcPr>
+            <w:tcW w:w="2876" w:type="dxa"/>
+            <w:vAlign w:val="center"/>
+          </w:tcPr>
+          <w:p>
+            <w:pPr>
+              <w:jc w:val="both"/>
+            </w:pPr>
+          </w:p>
+        </w:tc>
+        <w:tc>
+          <w:tcPr>
+            <w:tcW w:w="2877" w:type="dxa"/>
+            <w:vAlign w:val="center"/>
+          </w:tcPr>
+          <w:p>
+            <w:pPr>
+              <w:jc w:val="both"/>
+            </w:pPr>
+          </w:p>
+        </w:tc>
+        <w:tc>
+          <w:tcPr>
+            <w:tcW w:w="2877" w:type="dxa"/>
+            <w:vAlign w:val="center"/>
+          </w:tcPr>
+          <w:p>
+            <w:pPr>
+              <w:jc w:val="both"/>
+            </w:pPr>
+          </w:p>
+        </w:tc>
+      </w:tr>
+      <w:tr>
+        <w:tc>
+          <w:tcPr>
+            <w:tcW w:w="2876" w:type="dxa"/>
+            <w:vAlign w:val="center"/>
+          </w:tcPr>
+          <w:p>
+            <w:pPr>
+              <w:jc w:val="both"/>
+            </w:pPr>
+          </w:p>
+        </w:tc>
+        <w:tc>
+          <w:tcPr>
+            <w:tcW w:w="2877" w:type="dxa"/>
+            <w:vAlign w:val="center"/>
+          </w:tcPr>
+          <w:p>
+            <w:pPr>
+              <w:jc w:val="both"/>
+            </w:pPr>
+          </w:p>
+        </w:tc>
+        <w:tc>
+          <w:tcPr>
+            <w:tcW w:w="2877" w:type="dxa"/>
+            <w:vAlign w:val="center"/>
+          </w:tcPr>
+          <w:p>
+            <w:pPr>
+              <w:jc w:val="both"/>
+            </w:pPr>
+          </w:p>
+        </w:tc>
+      </w:tr>
+      <w:tr>
+        <w:tc>
+          <w:tcPr>
+            <w:tcW w:w="2876" w:type="dxa"/>
+            <w:vAlign w:val="center"/>
+          </w:tcPr>
+          <w:p>
+            <w:pPr>
+              <w:jc w:val="both"/>
+            </w:pPr>
+          </w:p>
+        </w:tc>
+        <w:tc>
+          <w:tcPr>
+            <w:tcW w:w="2877" w:type="dxa"/>
+            <w:vAlign w:val="center"/>
+          </w:tcPr>
+          <w:p>
+            <w:pPr>
+              <w:jc w:val="both"/>
+            </w:pPr>
+          </w:p>
+        </w:tc>
+        <w:tc>
+          <w:tcPr>
+            <w:tcW w:w="2877" w:type="dxa"/>
+            <w:vAlign w:val="center"/>
+          </w:tcPr>
+          <w:p>
+            <w:pPr>
+              <w:jc w:val="both"/>
+            </w:pPr>
+          </w:p>
+        </w:tc>
+      </w:tr>
+      <w:tr>
+        <w:tc>
+          <w:tcPr>
+            <w:tcW w:w="2876" w:type="dxa"/>
+            <w:vAlign w:val="center"/>
+          </w:tcPr>
+          <w:p>
+            <w:pPr>
+              <w:jc w:val="both"/>
+            </w:pPr>
+            <w:r>
+              <w:t>1.H Code</w:t>
+            </w:r>
+          </w:p>
+        </w:tc>
+        <w:tc>
+          <w:tcPr>
+            <w:tcW w:w="2877" w:type="dxa"/>
+            <w:vAlign w:val="center"/>
+          </w:tcPr>
+          <w:p>
+            <w:pPr>
+              <w:jc w:val="both"/>
+            </w:pPr>
+            <w:r>
+              <w:t>FLAG246813579</w:t>
+            </w:r>
+          </w:p>
+        </w:tc>
+        <w:tc>
+          <w:tcPr>
+            <w:tcW w:w="2877" w:type="dxa"/>
+            <w:vAlign w:val="center"/>
+          </w:tcPr>
+          <w:p>
+            <w:pPr>
+              <w:jc w:val="both"/>
+            </w:pPr>
+            <w:r>
+              <w:t>Dans le manifeste de l’application</w:t>
+            </w:r>
+            <w:r>
+              <w:t xml:space="preserve">, </w:t>
+            </w:r>
+            <w:r>
+              <w:t>à la 4</w:t>
+            </w:r>
+            <w:r>
+              <w:rPr>
+                <w:vertAlign w:val="superscript"/>
+              </w:rPr>
+              <w:t>e</w:t>
+            </w:r>
+            <w:r>
+              <w:t xml:space="preserve"> ligne de code.</w:t>
+            </w:r>
+          </w:p>
+        </w:tc>
+      </w:tr>
+      <w:tr>
+        <w:tc>
+          <w:tcPr>
+            <w:tcW w:w="2876" w:type="dxa"/>
+            <w:vAlign w:val="center"/>
+          </w:tcPr>
+          <w:p>
+            <w:pPr>
+              <w:jc w:val="both"/>
+            </w:pPr>
+            <w:r>
+              <w:t>1.H Code</w:t>
+            </w:r>
+          </w:p>
+        </w:tc>
+        <w:tc>
+          <w:tcPr>
+            <w:tcW w:w="2877" w:type="dxa"/>
+            <w:vAlign w:val="center"/>
+          </w:tcPr>
+          <w:p>
+            <w:pPr>
+              <w:jc w:val="both"/>
+            </w:pPr>
+            <w:r>
+              <w:t>FLAG-7412369851</w:t>
+            </w:r>
+          </w:p>
+        </w:tc>
+        <w:tc>
+          <w:tcPr>
+            <w:tcW w:w="2877" w:type="dxa"/>
+            <w:vAlign w:val="center"/>
+          </w:tcPr>
+          <w:p>
+            <w:pPr>
+              <w:jc w:val="both"/>
+            </w:pPr>
+            <w:r>
+              <w:t xml:space="preserve">Dans le </w:t>
+            </w:r>
+            <w:r>
+              <w:t xml:space="preserve">fichier </w:t>
+            </w:r>
+            <w:r>
+              <w:t>original\META-INF</w:t>
+            </w:r>
+            <w:r>
+              <w:t>\CERT.RSA à la ligne 6, 9 et 18</w:t>
+            </w:r>
             <w:bookmarkStart w:id="0" w:name="_GoBack"/>
-          </w:p>
-        </w:tc>
-        <w:tc>
-          <w:tcPr>
-            <w:tcW w:w="2877" w:type="dxa"/>
-            <w:vAlign w:val="center"/>
-          </w:tcPr>
-          <w:p>
-            <w:pPr>
-              <w:jc w:val="both"/>
-            </w:pPr>
-          </w:p>
-        </w:tc>
-        <w:tc>
-          <w:tcPr>
-            <w:tcW w:w="2877" w:type="dxa"/>
-            <w:vAlign w:val="center"/>
-          </w:tcPr>
-          <w:p>
-            <w:pPr>
-              <w:jc w:val="both"/>
-            </w:pPr>
-          </w:p>
-        </w:tc>
-      </w:tr>
-      <w:bookmarkEnd w:id="0"/>
-      <w:tr>
-        <w:tc>
-          <w:tcPr>
-            <w:tcW w:w="2876" w:type="dxa"/>
-            <w:vAlign w:val="center"/>
-          </w:tcPr>
-          <w:p>
-            <w:pPr>
-              <w:jc w:val="both"/>
-            </w:pPr>
-          </w:p>
-        </w:tc>
-        <w:tc>
-          <w:tcPr>
-            <w:tcW w:w="2877" w:type="dxa"/>
-            <w:vAlign w:val="center"/>
-          </w:tcPr>
-          <w:p>
-            <w:pPr>
-              <w:jc w:val="both"/>
-            </w:pPr>
-          </w:p>
-        </w:tc>
-        <w:tc>
-          <w:tcPr>
-            <w:tcW w:w="2877" w:type="dxa"/>
-            <w:vAlign w:val="center"/>
-          </w:tcPr>
-          <w:p>
-            <w:pPr>
-              <w:jc w:val="both"/>
-            </w:pPr>
-          </w:p>
-        </w:tc>
-      </w:tr>
-      <w:tr>
-        <w:tc>
-          <w:tcPr>
-            <w:tcW w:w="2876" w:type="dxa"/>
-            <w:vAlign w:val="center"/>
-          </w:tcPr>
-          <w:p>
-            <w:pPr>
-              <w:jc w:val="both"/>
-            </w:pPr>
+            <w:bookmarkEnd w:id="0"/>
+          </w:p>
+        </w:tc>
+      </w:tr>
+      <w:tr>
+        <w:tc>
+          <w:tcPr>
+            <w:tcW w:w="2876" w:type="dxa"/>
+            <w:vAlign w:val="center"/>
+          </w:tcPr>
+          <w:p>
+            <w:pPr>
+              <w:jc w:val="both"/>
+            </w:pPr>
+            <w:r>
+              <w:t>1.H Code</w:t>
+            </w:r>
           </w:p>
         </w:tc>
         <w:tc>
@@ -605,13 +655,7 @@
               <w:rPr>
                 <w:b/>
               </w:rPr>
-              <w:t xml:space="preserve">Partie </w:t>
-            </w:r>
-            <w:r>
-              <w:rPr>
-                <w:b/>
-              </w:rPr>
-              <w:t>Active</w:t>
+              <w:t>Partie Active</w:t>
             </w:r>
           </w:p>
         </w:tc>

</xml_diff>

<commit_message>
ajout du flag c
</commit_message>
<xml_diff>
--- a/TP2-CTF_Etienne_Charles.docx
+++ b/TP2-CTF_Etienne_Charles.docx
@@ -7,8 +7,13 @@
         <w:jc w:val="right"/>
       </w:pPr>
       <w:r>
-        <w:t>Charles MacDuff</w:t>
+        <w:t xml:space="preserve">Charles </w:t>
       </w:r>
+      <w:proofErr w:type="spellStart"/>
+      <w:r>
+        <w:t>MacDuff</w:t>
+      </w:r>
+      <w:proofErr w:type="spellEnd"/>
     </w:p>
     <w:p>
       <w:pPr>
@@ -167,7 +172,15 @@
               <w:t xml:space="preserve">5, dans la couche HTTP du paquet, </w:t>
             </w:r>
             <w:r>
-              <w:t>après le ce que tu cherche.</w:t>
+              <w:t xml:space="preserve">après le ce que tu </w:t>
+            </w:r>
+            <w:proofErr w:type="spellStart"/>
+            <w:r>
+              <w:t>cherche</w:t>
+            </w:r>
+            <w:proofErr w:type="spellEnd"/>
+            <w:r>
+              <w:t>.</w:t>
             </w:r>
             <w:r>
               <w:t xml:space="preserve"> </w:t>
@@ -214,8 +227,13 @@
               <w:jc w:val="both"/>
             </w:pPr>
             <w:r>
-              <w:t>Dans Chalenge A2, paquet # 81 c’est le mot de passe écrit en clearText</w:t>
-            </w:r>
+              <w:t xml:space="preserve">Dans Chalenge A2, paquet # 81 c’est le mot de passe écrit en </w:t>
+            </w:r>
+            <w:proofErr w:type="spellStart"/>
+            <w:r>
+              <w:t>clearText</w:t>
+            </w:r>
+            <w:proofErr w:type="spellEnd"/>
           </w:p>
         </w:tc>
       </w:tr>
@@ -258,11 +276,24 @@
               <w:jc w:val="both"/>
             </w:pPr>
             <w:r>
-              <w:t xml:space="preserve">Dans Chalenge A3, follow TCP Stream </w:t>
-            </w:r>
-            <w:r>
-              <w:t>c’est le mot de passe écrit en clearText</w:t>
-            </w:r>
+              <w:t xml:space="preserve">Dans Chalenge A3, </w:t>
+            </w:r>
+            <w:proofErr w:type="spellStart"/>
+            <w:r>
+              <w:t>follow</w:t>
+            </w:r>
+            <w:proofErr w:type="spellEnd"/>
+            <w:r>
+              <w:t xml:space="preserve"> TCP Stream </w:t>
+            </w:r>
+            <w:r>
+              <w:t xml:space="preserve">c’est le mot de passe écrit en </w:t>
+            </w:r>
+            <w:proofErr w:type="spellStart"/>
+            <w:r>
+              <w:t>clearText</w:t>
+            </w:r>
+            <w:proofErr w:type="spellEnd"/>
           </w:p>
         </w:tc>
       </w:tr>
@@ -305,11 +336,24 @@
               <w:jc w:val="both"/>
             </w:pPr>
             <w:r>
-              <w:t xml:space="preserve">Dans Chalenge A3, follow TCP Stream </w:t>
-            </w:r>
-            <w:r>
-              <w:t>c’est le mot de passe écrit en clearText</w:t>
-            </w:r>
+              <w:t xml:space="preserve">Dans Chalenge A3, </w:t>
+            </w:r>
+            <w:proofErr w:type="spellStart"/>
+            <w:r>
+              <w:t>follow</w:t>
+            </w:r>
+            <w:proofErr w:type="spellEnd"/>
+            <w:r>
+              <w:t xml:space="preserve"> TCP Stream </w:t>
+            </w:r>
+            <w:r>
+              <w:t xml:space="preserve">c’est le mot de passe écrit en </w:t>
+            </w:r>
+            <w:proofErr w:type="spellStart"/>
+            <w:r>
+              <w:t>clearText</w:t>
+            </w:r>
+            <w:proofErr w:type="spellEnd"/>
           </w:p>
         </w:tc>
       </w:tr>
@@ -355,7 +399,23 @@
               <w:jc w:val="both"/>
             </w:pPr>
             <w:r>
-              <w:t>Dans le Challenge B1 paquet #4 le mot de passe est hasher. Après déhasage on obtient le flag.</w:t>
+              <w:t xml:space="preserve">Dans le Challenge B1 paquet #4 le mot de passe est </w:t>
+            </w:r>
+            <w:proofErr w:type="spellStart"/>
+            <w:r>
+              <w:t>hasher</w:t>
+            </w:r>
+            <w:proofErr w:type="spellEnd"/>
+            <w:r>
+              <w:t xml:space="preserve">. Après </w:t>
+            </w:r>
+            <w:proofErr w:type="spellStart"/>
+            <w:r>
+              <w:t>déhasage</w:t>
+            </w:r>
+            <w:proofErr w:type="spellEnd"/>
+            <w:r>
+              <w:t xml:space="preserve"> on obtient le flag.</w:t>
             </w:r>
           </w:p>
         </w:tc>
@@ -419,11 +479,61 @@
             </w:pPr>
             <w:r>
               <w:t>1.C Crypto hard</w:t>
+            </w:r>
+          </w:p>
+        </w:tc>
+        <w:tc>
+          <w:tcPr>
+            <w:tcW w:w="2552" w:type="dxa"/>
+            <w:vAlign w:val="center"/>
+          </w:tcPr>
+          <w:p>
+            <w:pPr>
+              <w:jc w:val="both"/>
+            </w:pPr>
+            <w:r>
+              <w:t>FLAG-2167</w:t>
+            </w:r>
+          </w:p>
+        </w:tc>
+        <w:tc>
+          <w:tcPr>
+            <w:tcW w:w="4240" w:type="dxa"/>
+            <w:vAlign w:val="center"/>
+          </w:tcPr>
+          <w:p>
+            <w:pPr>
+              <w:jc w:val="both"/>
+            </w:pPr>
+            <w:r>
+              <w:t>Dans le Challenge C, j’ai écouté la vidéo pour comprendre ce qu’il fallait faire et après j’ai convertis le binaire en ascii et rajouter un 0 au début pour avoir 72 digits.</w:t>
             </w:r>
             <w:bookmarkStart w:id="0" w:name="_GoBack"/>
             <w:bookmarkEnd w:id="0"/>
           </w:p>
         </w:tc>
+      </w:tr>
+      <w:tr>
+        <w:tc>
+          <w:tcPr>
+            <w:tcW w:w="1838" w:type="dxa"/>
+            <w:vAlign w:val="center"/>
+          </w:tcPr>
+          <w:p>
+            <w:pPr>
+              <w:jc w:val="both"/>
+            </w:pPr>
+            <w:r>
+              <w:t>1</w:t>
+            </w:r>
+            <w:r>
+              <w:t>.D</w:t>
+            </w:r>
+            <w:r>
+              <w:t xml:space="preserve"> HTTPS</w:t>
+            </w:r>
+          </w:p>
+        </w:tc>
         <w:tc>
           <w:tcPr>
             <w:tcW w:w="2552" w:type="dxa"/>
@@ -433,6 +543,9 @@
             <w:pPr>
               <w:jc w:val="both"/>
             </w:pPr>
+            <w:r>
+              <w:t>FLAG-8888332751198565</w:t>
+            </w:r>
           </w:p>
         </w:tc>
         <w:tc>
@@ -444,6 +557,32 @@
             <w:pPr>
               <w:jc w:val="both"/>
             </w:pPr>
+            <w:r>
+              <w:t>Dans Chal</w:t>
+            </w:r>
+            <w:r>
+              <w:t>l</w:t>
+            </w:r>
+            <w:r>
+              <w:t xml:space="preserve">enge </w:t>
+            </w:r>
+            <w:r>
+              <w:t>D1</w:t>
+            </w:r>
+            <w:r>
+              <w:t xml:space="preserve">, </w:t>
+            </w:r>
+            <w:proofErr w:type="spellStart"/>
+            <w:r>
+              <w:t>follow</w:t>
+            </w:r>
+            <w:proofErr w:type="spellEnd"/>
+            <w:r>
+              <w:t xml:space="preserve"> TCP Stream </w:t>
+            </w:r>
+            <w:r>
+              <w:t>on le trouve sous FLAG no.1</w:t>
+            </w:r>
           </w:p>
         </w:tc>
       </w:tr>
@@ -458,10 +597,7 @@
               <w:jc w:val="both"/>
             </w:pPr>
             <w:r>
-              <w:t>1</w:t>
-            </w:r>
-            <w:r>
-              <w:t>.D</w:t>
+              <w:t>1.D</w:t>
             </w:r>
             <w:r>
               <w:t xml:space="preserve"> HTTPS</w:t>
@@ -478,7 +614,7 @@
               <w:jc w:val="both"/>
             </w:pPr>
             <w:r>
-              <w:t>FLAG-8888332751198565</w:t>
+              <w:t>FLAG-99365826666577</w:t>
             </w:r>
           </w:p>
         </w:tc>
@@ -492,22 +628,74 @@
               <w:jc w:val="both"/>
             </w:pPr>
             <w:r>
+              <w:t>Dans Cha</w:t>
+            </w:r>
+            <w:r>
+              <w:t>l</w:t>
+            </w:r>
+            <w:r>
+              <w:t xml:space="preserve">lenge D2, après l’ouverture du fichier compressedSecret.zip avec le mot de passe </w:t>
+            </w:r>
+            <w:proofErr w:type="spellStart"/>
+            <w:r>
+              <w:t>TigerSuperPassword</w:t>
+            </w:r>
+            <w:proofErr w:type="spellEnd"/>
+            <w:r>
+              <w:t>.</w:t>
+            </w:r>
+          </w:p>
+        </w:tc>
+      </w:tr>
+      <w:tr>
+        <w:tc>
+          <w:tcPr>
+            <w:tcW w:w="1838" w:type="dxa"/>
+            <w:vAlign w:val="center"/>
+          </w:tcPr>
+          <w:p>
+            <w:pPr>
+              <w:jc w:val="both"/>
+            </w:pPr>
+            <w:r>
+              <w:t>1.D</w:t>
+            </w:r>
+            <w:r>
+              <w:t xml:space="preserve"> HTTPS</w:t>
+            </w:r>
+          </w:p>
+        </w:tc>
+        <w:tc>
+          <w:tcPr>
+            <w:tcW w:w="2552" w:type="dxa"/>
+            <w:vAlign w:val="center"/>
+          </w:tcPr>
+          <w:p>
+            <w:pPr>
+              <w:jc w:val="both"/>
+            </w:pPr>
+            <w:r>
+              <w:t>FLAG-111068952415</w:t>
+            </w:r>
+          </w:p>
+        </w:tc>
+        <w:tc>
+          <w:tcPr>
+            <w:tcW w:w="4240" w:type="dxa"/>
+            <w:vAlign w:val="center"/>
+          </w:tcPr>
+          <w:p>
+            <w:pPr>
+              <w:jc w:val="both"/>
+            </w:pPr>
+            <w:r>
               <w:t>Dans Chal</w:t>
             </w:r>
             <w:r>
               <w:t>l</w:t>
             </w:r>
             <w:r>
-              <w:t xml:space="preserve">enge </w:t>
-            </w:r>
-            <w:r>
-              <w:t>D1</w:t>
-            </w:r>
-            <w:r>
-              <w:t xml:space="preserve">, follow TCP Stream </w:t>
-            </w:r>
-            <w:r>
-              <w:t>on le trouve sous FLAG no.1</w:t>
+              <w:t>enge D3, après avoir appliqué la clé PEM sur la trace on voit apparaitre le paquet 46 qui contient le flag.</w:t>
             </w:r>
           </w:p>
         </w:tc>
@@ -523,10 +711,10 @@
               <w:jc w:val="both"/>
             </w:pPr>
             <w:r>
-              <w:t>1.D</w:t>
-            </w:r>
-            <w:r>
-              <w:t xml:space="preserve"> HTTPS</w:t>
+              <w:t>1.E</w:t>
+            </w:r>
+            <w:r>
+              <w:t xml:space="preserve"> Wireless</w:t>
             </w:r>
           </w:p>
         </w:tc>
@@ -540,7 +728,10 @@
               <w:jc w:val="both"/>
             </w:pPr>
             <w:r>
-              <w:t>FLAG-99365826666577</w:t>
+              <w:t>FLAG-</w:t>
+            </w:r>
+            <w:r>
+              <w:t>6565465654</w:t>
             </w:r>
           </w:p>
         </w:tc>
@@ -554,13 +745,7 @@
               <w:jc w:val="both"/>
             </w:pPr>
             <w:r>
-              <w:t>Dans Cha</w:t>
-            </w:r>
-            <w:r>
-              <w:t>l</w:t>
-            </w:r>
-            <w:r>
-              <w:t>lenge D2, après l’ouverture du fichier compressedSecret.zip avec le mot de passe TigerSuperPassword.</w:t>
+              <w:t>Dans Challenge E, avec le mot de passe trouvé dans l’indice nous avons trouvé le flag en entrant ce mot de passe dans Challenge E</w:t>
             </w:r>
           </w:p>
         </w:tc>
@@ -576,10 +761,10 @@
               <w:jc w:val="both"/>
             </w:pPr>
             <w:r>
-              <w:t>1.D</w:t>
-            </w:r>
-            <w:r>
-              <w:t xml:space="preserve"> HTTPS</w:t>
+              <w:t>1.F</w:t>
+            </w:r>
+            <w:r>
+              <w:t xml:space="preserve"> ???</w:t>
             </w:r>
           </w:p>
         </w:tc>
@@ -593,7 +778,7 @@
               <w:jc w:val="both"/>
             </w:pPr>
             <w:r>
-              <w:t>FLAG-111068952415</w:t>
+              <w:t>FLAG-147896325</w:t>
             </w:r>
           </w:p>
         </w:tc>
@@ -607,13 +792,15 @@
               <w:jc w:val="both"/>
             </w:pPr>
             <w:r>
-              <w:t>Dans Chal</w:t>
-            </w:r>
-            <w:r>
-              <w:t>l</w:t>
-            </w:r>
-            <w:r>
-              <w:t>enge D3, après avoir appliqué la clé PEM sur la trace on voit apparaitre le paquet 46 qui contient le flag.</w:t>
+              <w:t xml:space="preserve">Dans Challenge F, en regardant dans le </w:t>
+            </w:r>
+            <w:proofErr w:type="spellStart"/>
+            <w:r>
+              <w:t>dns</w:t>
+            </w:r>
+            <w:proofErr w:type="spellEnd"/>
+            <w:r>
+              <w:t xml:space="preserve"> on voyait 1 caractère par trace.</w:t>
             </w:r>
           </w:p>
         </w:tc>
@@ -629,11 +816,16 @@
               <w:jc w:val="both"/>
             </w:pPr>
             <w:r>
-              <w:t>1.E</w:t>
-            </w:r>
-            <w:r>
-              <w:t xml:space="preserve"> Wireless</w:t>
-            </w:r>
+              <w:t>1.G</w:t>
+            </w:r>
+            <w:r>
+              <w:t xml:space="preserve"> Crypto </w:t>
+            </w:r>
+            <w:proofErr w:type="spellStart"/>
+            <w:r>
+              <w:t>easy</w:t>
+            </w:r>
+            <w:proofErr w:type="spellEnd"/>
           </w:p>
         </w:tc>
         <w:tc>
@@ -646,10 +838,7 @@
               <w:jc w:val="both"/>
             </w:pPr>
             <w:r>
-              <w:t>FLAG-</w:t>
-            </w:r>
-            <w:r>
-              <w:t>6565465654</w:t>
+              <w:t>FLAG-339951423718</w:t>
             </w:r>
           </w:p>
         </w:tc>
@@ -663,102 +852,13 @@
               <w:jc w:val="both"/>
             </w:pPr>
             <w:r>
-              <w:t>Dans Challenge E, avec le mot de passe trouvé dans l’indice nous avons trouvé le flag en entrant ce mot de passe dans Challenge E</w:t>
-            </w:r>
-          </w:p>
-        </w:tc>
-      </w:tr>
-      <w:tr>
-        <w:tc>
-          <w:tcPr>
-            <w:tcW w:w="1838" w:type="dxa"/>
-            <w:vAlign w:val="center"/>
-          </w:tcPr>
-          <w:p>
-            <w:pPr>
-              <w:jc w:val="both"/>
-            </w:pPr>
-            <w:r>
-              <w:t>1.F</w:t>
-            </w:r>
-            <w:r>
-              <w:t xml:space="preserve"> ???</w:t>
-            </w:r>
-          </w:p>
-        </w:tc>
-        <w:tc>
-          <w:tcPr>
-            <w:tcW w:w="2552" w:type="dxa"/>
-            <w:vAlign w:val="center"/>
-          </w:tcPr>
-          <w:p>
-            <w:pPr>
-              <w:jc w:val="both"/>
-            </w:pPr>
-            <w:r>
-              <w:t>FLAG-147896325</w:t>
-            </w:r>
-          </w:p>
-        </w:tc>
-        <w:tc>
-          <w:tcPr>
-            <w:tcW w:w="4240" w:type="dxa"/>
-            <w:vAlign w:val="center"/>
-          </w:tcPr>
-          <w:p>
-            <w:pPr>
-              <w:jc w:val="both"/>
-            </w:pPr>
-            <w:r>
-              <w:t>Dans Challenge F, en regardant dans le dns on voyait 1 caractère par trace.</w:t>
-            </w:r>
-          </w:p>
-        </w:tc>
-      </w:tr>
-      <w:tr>
-        <w:tc>
-          <w:tcPr>
-            <w:tcW w:w="1838" w:type="dxa"/>
-            <w:vAlign w:val="center"/>
-          </w:tcPr>
-          <w:p>
-            <w:pPr>
-              <w:jc w:val="both"/>
-            </w:pPr>
-            <w:r>
-              <w:t>1.G</w:t>
-            </w:r>
-            <w:r>
-              <w:t xml:space="preserve"> Crypto easy</w:t>
-            </w:r>
-          </w:p>
-        </w:tc>
-        <w:tc>
-          <w:tcPr>
-            <w:tcW w:w="2552" w:type="dxa"/>
-            <w:vAlign w:val="center"/>
-          </w:tcPr>
-          <w:p>
-            <w:pPr>
-              <w:jc w:val="both"/>
-            </w:pPr>
-            <w:r>
-              <w:t>FLAG-339951423718</w:t>
-            </w:r>
-          </w:p>
-        </w:tc>
-        <w:tc>
-          <w:tcPr>
-            <w:tcW w:w="4240" w:type="dxa"/>
-            <w:vAlign w:val="center"/>
-          </w:tcPr>
-          <w:p>
-            <w:pPr>
-              <w:jc w:val="both"/>
-            </w:pPr>
-            <w:r>
-              <w:t>En décryptant avec le Caesar Cipher</w:t>
-            </w:r>
+              <w:t xml:space="preserve">En décryptant avec le Caesar </w:t>
+            </w:r>
+            <w:proofErr w:type="spellStart"/>
+            <w:r>
+              <w:t>Cipher</w:t>
+            </w:r>
+            <w:proofErr w:type="spellEnd"/>
           </w:p>
         </w:tc>
       </w:tr>
@@ -923,8 +1023,13 @@
               <w:t>1.I</w:t>
             </w:r>
             <w:r>
-              <w:t xml:space="preserve"> Hashing</w:t>
-            </w:r>
+              <w:t xml:space="preserve"> </w:t>
+            </w:r>
+            <w:proofErr w:type="spellStart"/>
+            <w:r>
+              <w:t>Hashing</w:t>
+            </w:r>
+            <w:proofErr w:type="spellEnd"/>
           </w:p>
         </w:tc>
         <w:tc>
@@ -997,6 +1102,7 @@
               <w:rPr>
                 <w:b/>
               </w:rPr>
+              <w:lastRenderedPageBreak/>
               <w:t>Partie Active</w:t>
             </w:r>
           </w:p>

</xml_diff>

<commit_message>
ajout du flag 1a actif
</commit_message>
<xml_diff>
--- a/TP2-CTF_Etienne_Charles.docx
+++ b/TP2-CTF_Etienne_Charles.docx
@@ -7,13 +7,8 @@
         <w:jc w:val="right"/>
       </w:pPr>
       <w:r>
-        <w:t xml:space="preserve">Charles </w:t>
+        <w:t>Charles MacDuff</w:t>
       </w:r>
-      <w:proofErr w:type="spellStart"/>
-      <w:r>
-        <w:t>MacDuff</w:t>
-      </w:r>
-      <w:proofErr w:type="spellEnd"/>
     </w:p>
     <w:p>
       <w:pPr>
@@ -172,15 +167,7 @@
               <w:t xml:space="preserve">5, dans la couche HTTP du paquet, </w:t>
             </w:r>
             <w:r>
-              <w:t xml:space="preserve">après le ce que tu </w:t>
-            </w:r>
-            <w:proofErr w:type="spellStart"/>
-            <w:r>
-              <w:t>cherche</w:t>
-            </w:r>
-            <w:proofErr w:type="spellEnd"/>
-            <w:r>
-              <w:t>.</w:t>
+              <w:t>après le ce que tu cherche.</w:t>
             </w:r>
             <w:r>
               <w:t xml:space="preserve"> </w:t>
@@ -227,13 +214,8 @@
               <w:jc w:val="both"/>
             </w:pPr>
             <w:r>
-              <w:t xml:space="preserve">Dans Chalenge A2, paquet # 81 c’est le mot de passe écrit en </w:t>
-            </w:r>
-            <w:proofErr w:type="spellStart"/>
-            <w:r>
-              <w:t>clearText</w:t>
-            </w:r>
-            <w:proofErr w:type="spellEnd"/>
+              <w:t>Dans Chalenge A2, paquet # 81 c’est le mot de passe écrit en clearText</w:t>
+            </w:r>
           </w:p>
         </w:tc>
       </w:tr>
@@ -276,24 +258,11 @@
               <w:jc w:val="both"/>
             </w:pPr>
             <w:r>
-              <w:t xml:space="preserve">Dans Chalenge A3, </w:t>
-            </w:r>
-            <w:proofErr w:type="spellStart"/>
-            <w:r>
-              <w:t>follow</w:t>
-            </w:r>
-            <w:proofErr w:type="spellEnd"/>
-            <w:r>
-              <w:t xml:space="preserve"> TCP Stream </w:t>
-            </w:r>
-            <w:r>
-              <w:t xml:space="preserve">c’est le mot de passe écrit en </w:t>
-            </w:r>
-            <w:proofErr w:type="spellStart"/>
-            <w:r>
-              <w:t>clearText</w:t>
-            </w:r>
-            <w:proofErr w:type="spellEnd"/>
+              <w:t xml:space="preserve">Dans Chalenge A3, follow TCP Stream </w:t>
+            </w:r>
+            <w:r>
+              <w:t>c’est le mot de passe écrit en clearText</w:t>
+            </w:r>
           </w:p>
         </w:tc>
       </w:tr>
@@ -336,24 +305,11 @@
               <w:jc w:val="both"/>
             </w:pPr>
             <w:r>
-              <w:t xml:space="preserve">Dans Chalenge A3, </w:t>
-            </w:r>
-            <w:proofErr w:type="spellStart"/>
-            <w:r>
-              <w:t>follow</w:t>
-            </w:r>
-            <w:proofErr w:type="spellEnd"/>
-            <w:r>
-              <w:t xml:space="preserve"> TCP Stream </w:t>
-            </w:r>
-            <w:r>
-              <w:t xml:space="preserve">c’est le mot de passe écrit en </w:t>
-            </w:r>
-            <w:proofErr w:type="spellStart"/>
-            <w:r>
-              <w:t>clearText</w:t>
-            </w:r>
-            <w:proofErr w:type="spellEnd"/>
+              <w:t xml:space="preserve">Dans Chalenge A3, follow TCP Stream </w:t>
+            </w:r>
+            <w:r>
+              <w:t>c’est le mot de passe écrit en clearText</w:t>
+            </w:r>
           </w:p>
         </w:tc>
       </w:tr>
@@ -399,23 +355,7 @@
               <w:jc w:val="both"/>
             </w:pPr>
             <w:r>
-              <w:t xml:space="preserve">Dans le Challenge B1 paquet #4 le mot de passe est </w:t>
-            </w:r>
-            <w:proofErr w:type="spellStart"/>
-            <w:r>
-              <w:t>hasher</w:t>
-            </w:r>
-            <w:proofErr w:type="spellEnd"/>
-            <w:r>
-              <w:t xml:space="preserve">. Après </w:t>
-            </w:r>
-            <w:proofErr w:type="spellStart"/>
-            <w:r>
-              <w:t>déhasage</w:t>
-            </w:r>
-            <w:proofErr w:type="spellEnd"/>
-            <w:r>
-              <w:t xml:space="preserve"> on obtient le flag.</w:t>
+              <w:t>Dans le Challenge B1 paquet #4 le mot de passe est hasher. Après déhasage on obtient le flag.</w:t>
             </w:r>
           </w:p>
         </w:tc>
@@ -508,8 +448,6 @@
             <w:r>
               <w:t>Dans le Challenge C, j’ai écouté la vidéo pour comprendre ce qu’il fallait faire et après j’ai convertis le binaire en ascii et rajouter un 0 au début pour avoir 72 digits.</w:t>
             </w:r>
-            <w:bookmarkStart w:id="0" w:name="_GoBack"/>
-            <w:bookmarkEnd w:id="0"/>
           </w:p>
         </w:tc>
       </w:tr>
@@ -570,15 +508,7 @@
               <w:t>D1</w:t>
             </w:r>
             <w:r>
-              <w:t xml:space="preserve">, </w:t>
-            </w:r>
-            <w:proofErr w:type="spellStart"/>
-            <w:r>
-              <w:t>follow</w:t>
-            </w:r>
-            <w:proofErr w:type="spellEnd"/>
-            <w:r>
-              <w:t xml:space="preserve"> TCP Stream </w:t>
+              <w:t xml:space="preserve">, follow TCP Stream </w:t>
             </w:r>
             <w:r>
               <w:t>on le trouve sous FLAG no.1</w:t>
@@ -634,15 +564,7 @@
               <w:t>l</w:t>
             </w:r>
             <w:r>
-              <w:t xml:space="preserve">lenge D2, après l’ouverture du fichier compressedSecret.zip avec le mot de passe </w:t>
-            </w:r>
-            <w:proofErr w:type="spellStart"/>
-            <w:r>
-              <w:t>TigerSuperPassword</w:t>
-            </w:r>
-            <w:proofErr w:type="spellEnd"/>
-            <w:r>
-              <w:t>.</w:t>
+              <w:t>lenge D2, après l’ouverture du fichier compressedSecret.zip avec le mot de passe TigerSuperPassword.</w:t>
             </w:r>
           </w:p>
         </w:tc>
@@ -792,15 +714,7 @@
               <w:jc w:val="both"/>
             </w:pPr>
             <w:r>
-              <w:t xml:space="preserve">Dans Challenge F, en regardant dans le </w:t>
-            </w:r>
-            <w:proofErr w:type="spellStart"/>
-            <w:r>
-              <w:t>dns</w:t>
-            </w:r>
-            <w:proofErr w:type="spellEnd"/>
-            <w:r>
-              <w:t xml:space="preserve"> on voyait 1 caractère par trace.</w:t>
+              <w:t>Dans Challenge F, en regardant dans le dns on voyait 1 caractère par trace.</w:t>
             </w:r>
           </w:p>
         </w:tc>
@@ -819,13 +733,8 @@
               <w:t>1.G</w:t>
             </w:r>
             <w:r>
-              <w:t xml:space="preserve"> Crypto </w:t>
-            </w:r>
-            <w:proofErr w:type="spellStart"/>
-            <w:r>
-              <w:t>easy</w:t>
-            </w:r>
-            <w:proofErr w:type="spellEnd"/>
+              <w:t xml:space="preserve"> Crypto easy</w:t>
+            </w:r>
           </w:p>
         </w:tc>
         <w:tc>
@@ -852,13 +761,8 @@
               <w:jc w:val="both"/>
             </w:pPr>
             <w:r>
-              <w:t xml:space="preserve">En décryptant avec le Caesar </w:t>
-            </w:r>
-            <w:proofErr w:type="spellStart"/>
-            <w:r>
-              <w:t>Cipher</w:t>
-            </w:r>
-            <w:proofErr w:type="spellEnd"/>
+              <w:t>En décryptant avec le Caesar Cipher</w:t>
+            </w:r>
           </w:p>
         </w:tc>
       </w:tr>
@@ -1023,13 +927,8 @@
               <w:t>1.I</w:t>
             </w:r>
             <w:r>
-              <w:t xml:space="preserve"> </w:t>
-            </w:r>
-            <w:proofErr w:type="spellStart"/>
-            <w:r>
-              <w:t>Hashing</w:t>
-            </w:r>
-            <w:proofErr w:type="spellEnd"/>
+              <w:t xml:space="preserve"> Hashing</w:t>
+            </w:r>
           </w:p>
         </w:tc>
         <w:tc>
@@ -1180,28 +1079,45 @@
             <w:pPr>
               <w:jc w:val="both"/>
             </w:pPr>
-          </w:p>
-        </w:tc>
-        <w:tc>
-          <w:tcPr>
-            <w:tcW w:w="2877" w:type="dxa"/>
-            <w:vAlign w:val="center"/>
-          </w:tcPr>
-          <w:p>
-            <w:pPr>
-              <w:jc w:val="both"/>
-            </w:pPr>
-          </w:p>
-        </w:tc>
-        <w:tc>
-          <w:tcPr>
-            <w:tcW w:w="2877" w:type="dxa"/>
-            <w:vAlign w:val="center"/>
-          </w:tcPr>
-          <w:p>
-            <w:pPr>
-              <w:jc w:val="both"/>
-            </w:pPr>
+            <w:r>
+              <w:t>1.a</w:t>
+            </w:r>
+          </w:p>
+        </w:tc>
+        <w:tc>
+          <w:tcPr>
+            <w:tcW w:w="2877" w:type="dxa"/>
+            <w:vAlign w:val="center"/>
+          </w:tcPr>
+          <w:p>
+            <w:pPr>
+              <w:jc w:val="both"/>
+            </w:pPr>
+            <w:r>
+              <w:t>FLAG-25111</w:t>
+            </w:r>
+          </w:p>
+        </w:tc>
+        <w:tc>
+          <w:tcPr>
+            <w:tcW w:w="2877" w:type="dxa"/>
+            <w:vAlign w:val="center"/>
+          </w:tcPr>
+          <w:p>
+            <w:pPr>
+              <w:jc w:val="both"/>
+            </w:pPr>
+            <w:r>
+              <w:t>Pinger</w:t>
+            </w:r>
+            <w:r>
+              <w:t xml:space="preserve"> tout le monde et attendre les </w:t>
+            </w:r>
+            <w:r>
+              <w:t>réponse.</w:t>
+            </w:r>
+            <w:bookmarkStart w:id="0" w:name="_GoBack"/>
+            <w:bookmarkEnd w:id="0"/>
           </w:p>
         </w:tc>
       </w:tr>

</xml_diff>

<commit_message>
ajout de script et de flag
</commit_message>
<xml_diff>
--- a/TP2-CTF_Etienne_Charles.docx
+++ b/TP2-CTF_Etienne_Charles.docx
@@ -7,8 +7,13 @@
         <w:jc w:val="right"/>
       </w:pPr>
       <w:r>
-        <w:t>Charles MacDuff</w:t>
+        <w:t xml:space="preserve">Charles </w:t>
       </w:r>
+      <w:proofErr w:type="spellStart"/>
+      <w:r>
+        <w:t>MacDuff</w:t>
+      </w:r>
+      <w:proofErr w:type="spellEnd"/>
     </w:p>
     <w:p>
       <w:pPr>
@@ -167,7 +172,15 @@
               <w:t xml:space="preserve">5, dans la couche HTTP du paquet, </w:t>
             </w:r>
             <w:r>
-              <w:t>après le ce que tu cherche.</w:t>
+              <w:t xml:space="preserve">après le ce que tu </w:t>
+            </w:r>
+            <w:proofErr w:type="spellStart"/>
+            <w:r>
+              <w:t>cherche</w:t>
+            </w:r>
+            <w:proofErr w:type="spellEnd"/>
+            <w:r>
+              <w:t>.</w:t>
             </w:r>
             <w:r>
               <w:t xml:space="preserve"> </w:t>
@@ -214,8 +227,13 @@
               <w:jc w:val="both"/>
             </w:pPr>
             <w:r>
-              <w:t>Dans Chalenge A2, paquet # 81 c’est le mot de passe écrit en clearText</w:t>
-            </w:r>
+              <w:t xml:space="preserve">Dans Chalenge A2, paquet # 81 c’est le mot de passe écrit en </w:t>
+            </w:r>
+            <w:proofErr w:type="spellStart"/>
+            <w:r>
+              <w:t>clearText</w:t>
+            </w:r>
+            <w:proofErr w:type="spellEnd"/>
           </w:p>
         </w:tc>
       </w:tr>
@@ -258,11 +276,24 @@
               <w:jc w:val="both"/>
             </w:pPr>
             <w:r>
-              <w:t xml:space="preserve">Dans Chalenge A3, follow TCP Stream </w:t>
-            </w:r>
-            <w:r>
-              <w:t>c’est le mot de passe écrit en clearText</w:t>
-            </w:r>
+              <w:t xml:space="preserve">Dans Chalenge A3, </w:t>
+            </w:r>
+            <w:proofErr w:type="spellStart"/>
+            <w:r>
+              <w:t>follow</w:t>
+            </w:r>
+            <w:proofErr w:type="spellEnd"/>
+            <w:r>
+              <w:t xml:space="preserve"> TCP Stream </w:t>
+            </w:r>
+            <w:r>
+              <w:t xml:space="preserve">c’est le mot de passe écrit en </w:t>
+            </w:r>
+            <w:proofErr w:type="spellStart"/>
+            <w:r>
+              <w:t>clearText</w:t>
+            </w:r>
+            <w:proofErr w:type="spellEnd"/>
           </w:p>
         </w:tc>
       </w:tr>
@@ -305,11 +336,24 @@
               <w:jc w:val="both"/>
             </w:pPr>
             <w:r>
-              <w:t xml:space="preserve">Dans Chalenge A3, follow TCP Stream </w:t>
-            </w:r>
-            <w:r>
-              <w:t>c’est le mot de passe écrit en clearText</w:t>
-            </w:r>
+              <w:t xml:space="preserve">Dans Chalenge A3, </w:t>
+            </w:r>
+            <w:proofErr w:type="spellStart"/>
+            <w:r>
+              <w:t>follow</w:t>
+            </w:r>
+            <w:proofErr w:type="spellEnd"/>
+            <w:r>
+              <w:t xml:space="preserve"> TCP Stream </w:t>
+            </w:r>
+            <w:r>
+              <w:t xml:space="preserve">c’est le mot de passe écrit en </w:t>
+            </w:r>
+            <w:proofErr w:type="spellStart"/>
+            <w:r>
+              <w:t>clearText</w:t>
+            </w:r>
+            <w:proofErr w:type="spellEnd"/>
           </w:p>
         </w:tc>
       </w:tr>
@@ -355,7 +399,29 @@
               <w:jc w:val="both"/>
             </w:pPr>
             <w:r>
-              <w:t>Dans le Challenge B1 paquet #4 le mot de passe est hasher. Après déhasage on obtient le flag.</w:t>
+              <w:t xml:space="preserve">Dans le Challenge B1 paquet #4 le mot de passe est </w:t>
+            </w:r>
+            <w:proofErr w:type="spellStart"/>
+            <w:r>
+              <w:t>hasher</w:t>
+            </w:r>
+            <w:proofErr w:type="spellEnd"/>
+            <w:r>
+              <w:t xml:space="preserve">. Après </w:t>
+            </w:r>
+            <w:proofErr w:type="spellStart"/>
+            <w:r>
+              <w:t>dé</w:t>
+            </w:r>
+            <w:r>
+              <w:t>-</w:t>
+            </w:r>
+            <w:r>
+              <w:t>hasage</w:t>
+            </w:r>
+            <w:proofErr w:type="spellEnd"/>
+            <w:r>
+              <w:t xml:space="preserve"> on obtient le flag.</w:t>
             </w:r>
           </w:p>
         </w:tc>
@@ -508,7 +574,15 @@
               <w:t>D1</w:t>
             </w:r>
             <w:r>
-              <w:t xml:space="preserve">, follow TCP Stream </w:t>
+              <w:t xml:space="preserve">, </w:t>
+            </w:r>
+            <w:proofErr w:type="spellStart"/>
+            <w:r>
+              <w:t>follow</w:t>
+            </w:r>
+            <w:proofErr w:type="spellEnd"/>
+            <w:r>
+              <w:t xml:space="preserve"> TCP Stream </w:t>
             </w:r>
             <w:r>
               <w:t>on le trouve sous FLAG no.1</w:t>
@@ -564,7 +638,15 @@
               <w:t>l</w:t>
             </w:r>
             <w:r>
-              <w:t>lenge D2, après l’ouverture du fichier compressedSecret.zip avec le mot de passe TigerSuperPassword.</w:t>
+              <w:t xml:space="preserve">lenge D2, après l’ouverture du fichier compressedSecret.zip avec le mot de passe </w:t>
+            </w:r>
+            <w:proofErr w:type="spellStart"/>
+            <w:r>
+              <w:t>TigerSuperPassword</w:t>
+            </w:r>
+            <w:proofErr w:type="spellEnd"/>
+            <w:r>
+              <w:t>.</w:t>
             </w:r>
           </w:p>
         </w:tc>
@@ -714,7 +796,15 @@
               <w:jc w:val="both"/>
             </w:pPr>
             <w:r>
-              <w:t>Dans Challenge F, en regardant dans le dns on voyait 1 caractère par trace.</w:t>
+              <w:t xml:space="preserve">Dans Challenge F, en regardant dans le </w:t>
+            </w:r>
+            <w:proofErr w:type="spellStart"/>
+            <w:r>
+              <w:t>dns</w:t>
+            </w:r>
+            <w:proofErr w:type="spellEnd"/>
+            <w:r>
+              <w:t xml:space="preserve"> on voyait 1 caractère par trace.</w:t>
             </w:r>
           </w:p>
         </w:tc>
@@ -733,8 +823,13 @@
               <w:t>1.G</w:t>
             </w:r>
             <w:r>
-              <w:t xml:space="preserve"> Crypto easy</w:t>
-            </w:r>
+              <w:t xml:space="preserve"> Crypto </w:t>
+            </w:r>
+            <w:proofErr w:type="spellStart"/>
+            <w:r>
+              <w:t>easy</w:t>
+            </w:r>
+            <w:proofErr w:type="spellEnd"/>
           </w:p>
         </w:tc>
         <w:tc>
@@ -761,8 +856,13 @@
               <w:jc w:val="both"/>
             </w:pPr>
             <w:r>
-              <w:t>En décryptant avec le Caesar Cipher</w:t>
-            </w:r>
+              <w:t xml:space="preserve">En décryptant avec le Caesar </w:t>
+            </w:r>
+            <w:proofErr w:type="spellStart"/>
+            <w:r>
+              <w:t>Cipher</w:t>
+            </w:r>
+            <w:proofErr w:type="spellEnd"/>
           </w:p>
         </w:tc>
       </w:tr>
@@ -927,8 +1027,13 @@
               <w:t>1.I</w:t>
             </w:r>
             <w:r>
-              <w:t xml:space="preserve"> Hashing</w:t>
-            </w:r>
+              <w:t xml:space="preserve"> </w:t>
+            </w:r>
+            <w:proofErr w:type="spellStart"/>
+            <w:r>
+              <w:t>Hashing</w:t>
+            </w:r>
+            <w:proofErr w:type="spellEnd"/>
           </w:p>
         </w:tc>
         <w:tc>
@@ -1122,179 +1227,202 @@
             <w:r>
               <w:t xml:space="preserve"> Script a.py</w:t>
             </w:r>
+          </w:p>
+        </w:tc>
+      </w:tr>
+      <w:tr>
+        <w:tc>
+          <w:tcPr>
+            <w:tcW w:w="2876" w:type="dxa"/>
+            <w:vAlign w:val="center"/>
+          </w:tcPr>
+          <w:p>
+            <w:pPr>
+              <w:jc w:val="both"/>
+            </w:pPr>
+            <w:r>
+              <w:t>1.b</w:t>
+            </w:r>
+          </w:p>
+        </w:tc>
+        <w:tc>
+          <w:tcPr>
+            <w:tcW w:w="2877" w:type="dxa"/>
+            <w:vAlign w:val="center"/>
+          </w:tcPr>
+          <w:p>
+            <w:pPr>
+              <w:jc w:val="both"/>
+            </w:pPr>
+            <w:r>
+              <w:t>FLAG-5684211967</w:t>
+            </w:r>
+          </w:p>
+        </w:tc>
+        <w:tc>
+          <w:tcPr>
+            <w:tcW w:w="2877" w:type="dxa"/>
+            <w:vAlign w:val="center"/>
+          </w:tcPr>
+          <w:p>
+            <w:pPr>
+              <w:jc w:val="both"/>
+            </w:pPr>
+            <w:r>
+              <w:t xml:space="preserve">Rouler script </w:t>
+            </w:r>
+            <w:r>
+              <w:t>python b</w:t>
+            </w:r>
+            <w:r>
+              <w:t xml:space="preserve">.py et avec la réponse dans </w:t>
+            </w:r>
+            <w:proofErr w:type="spellStart"/>
+            <w:r>
+              <w:t>wireshark</w:t>
+            </w:r>
+            <w:proofErr w:type="spellEnd"/>
+            <w:r>
+              <w:t xml:space="preserve"> on a trouvé le flag dans un paquet ICMP.</w:t>
+            </w:r>
+          </w:p>
+        </w:tc>
+      </w:tr>
+      <w:tr>
+        <w:tc>
+          <w:tcPr>
+            <w:tcW w:w="2876" w:type="dxa"/>
+            <w:vAlign w:val="center"/>
+          </w:tcPr>
+          <w:p>
+            <w:pPr>
+              <w:jc w:val="both"/>
+            </w:pPr>
+            <w:r>
+              <w:t>1.c</w:t>
+            </w:r>
+          </w:p>
+        </w:tc>
+        <w:tc>
+          <w:tcPr>
+            <w:tcW w:w="2877" w:type="dxa"/>
+            <w:vAlign w:val="center"/>
+          </w:tcPr>
+          <w:p>
+            <w:pPr>
+              <w:jc w:val="both"/>
+            </w:pPr>
+            <w:r>
+              <w:t>FLAG-123452</w:t>
+            </w:r>
+          </w:p>
+        </w:tc>
+        <w:tc>
+          <w:tcPr>
+            <w:tcW w:w="2877" w:type="dxa"/>
+            <w:vAlign w:val="center"/>
+          </w:tcPr>
+          <w:p>
+            <w:pPr>
+              <w:jc w:val="both"/>
+            </w:pPr>
+            <w:r>
+              <w:t>Rouler le script c.py, on dit qu’on est 192.168.1.111 et après on initie la connexion avec 192.168.1.254 et il nous envoie le flag dans une requête ICMP.</w:t>
+            </w:r>
+          </w:p>
+        </w:tc>
+      </w:tr>
+      <w:tr>
+        <w:tc>
+          <w:tcPr>
+            <w:tcW w:w="2876" w:type="dxa"/>
+            <w:vAlign w:val="center"/>
+          </w:tcPr>
+          <w:p>
+            <w:pPr>
+              <w:jc w:val="both"/>
+            </w:pPr>
+            <w:r>
+              <w:t>1.d</w:t>
+            </w:r>
+          </w:p>
+        </w:tc>
+        <w:tc>
+          <w:tcPr>
+            <w:tcW w:w="2877" w:type="dxa"/>
+            <w:vAlign w:val="center"/>
+          </w:tcPr>
+          <w:p>
+            <w:pPr>
+              <w:jc w:val="both"/>
+            </w:pPr>
+          </w:p>
+        </w:tc>
+        <w:tc>
+          <w:tcPr>
+            <w:tcW w:w="2877" w:type="dxa"/>
+            <w:vAlign w:val="center"/>
+          </w:tcPr>
+          <w:p>
+            <w:pPr>
+              <w:jc w:val="both"/>
+            </w:pPr>
+          </w:p>
+        </w:tc>
+      </w:tr>
+      <w:tr>
+        <w:tc>
+          <w:tcPr>
+            <w:tcW w:w="2876" w:type="dxa"/>
+            <w:vAlign w:val="center"/>
+          </w:tcPr>
+          <w:p>
+            <w:pPr>
+              <w:jc w:val="both"/>
+            </w:pPr>
+            <w:r>
+              <w:t>1.e</w:t>
+            </w:r>
+          </w:p>
+        </w:tc>
+        <w:tc>
+          <w:tcPr>
+            <w:tcW w:w="2877" w:type="dxa"/>
+            <w:vAlign w:val="center"/>
+          </w:tcPr>
+          <w:p>
+            <w:pPr>
+              <w:jc w:val="both"/>
+            </w:pPr>
+          </w:p>
+        </w:tc>
+        <w:tc>
+          <w:tcPr>
+            <w:tcW w:w="2877" w:type="dxa"/>
+            <w:vAlign w:val="center"/>
+          </w:tcPr>
+          <w:p>
+            <w:pPr>
+              <w:jc w:val="both"/>
+            </w:pPr>
+          </w:p>
+        </w:tc>
+      </w:tr>
+      <w:tr>
+        <w:tc>
+          <w:tcPr>
+            <w:tcW w:w="2876" w:type="dxa"/>
+            <w:vAlign w:val="center"/>
+          </w:tcPr>
+          <w:p>
+            <w:pPr>
+              <w:jc w:val="both"/>
+            </w:pPr>
+            <w:r>
+              <w:t>1.f</w:t>
+            </w:r>
             <w:bookmarkStart w:id="0" w:name="_GoBack"/>
             <w:bookmarkEnd w:id="0"/>
-          </w:p>
-        </w:tc>
-      </w:tr>
-      <w:tr>
-        <w:tc>
-          <w:tcPr>
-            <w:tcW w:w="2876" w:type="dxa"/>
-            <w:vAlign w:val="center"/>
-          </w:tcPr>
-          <w:p>
-            <w:pPr>
-              <w:jc w:val="both"/>
-            </w:pPr>
-            <w:r>
-              <w:t>1.b</w:t>
-            </w:r>
-          </w:p>
-        </w:tc>
-        <w:tc>
-          <w:tcPr>
-            <w:tcW w:w="2877" w:type="dxa"/>
-            <w:vAlign w:val="center"/>
-          </w:tcPr>
-          <w:p>
-            <w:pPr>
-              <w:jc w:val="both"/>
-            </w:pPr>
-            <w:r>
-              <w:t>FLAG-5684211967</w:t>
-            </w:r>
-          </w:p>
-        </w:tc>
-        <w:tc>
-          <w:tcPr>
-            <w:tcW w:w="2877" w:type="dxa"/>
-            <w:vAlign w:val="center"/>
-          </w:tcPr>
-          <w:p>
-            <w:pPr>
-              <w:jc w:val="both"/>
-            </w:pPr>
-            <w:r>
-              <w:t xml:space="preserve">Rouler script </w:t>
-            </w:r>
-            <w:r>
-              <w:t>python b</w:t>
-            </w:r>
-            <w:r>
-              <w:t>.py et avec la réponse dans wireshark on a trouvé le flag dans un paquet ICMP.</w:t>
-            </w:r>
-          </w:p>
-        </w:tc>
-      </w:tr>
-      <w:tr>
-        <w:tc>
-          <w:tcPr>
-            <w:tcW w:w="2876" w:type="dxa"/>
-            <w:vAlign w:val="center"/>
-          </w:tcPr>
-          <w:p>
-            <w:pPr>
-              <w:jc w:val="both"/>
-            </w:pPr>
-            <w:r>
-              <w:t>1.c</w:t>
-            </w:r>
-          </w:p>
-        </w:tc>
-        <w:tc>
-          <w:tcPr>
-            <w:tcW w:w="2877" w:type="dxa"/>
-            <w:vAlign w:val="center"/>
-          </w:tcPr>
-          <w:p>
-            <w:pPr>
-              <w:jc w:val="both"/>
-            </w:pPr>
-          </w:p>
-        </w:tc>
-        <w:tc>
-          <w:tcPr>
-            <w:tcW w:w="2877" w:type="dxa"/>
-            <w:vAlign w:val="center"/>
-          </w:tcPr>
-          <w:p>
-            <w:pPr>
-              <w:jc w:val="both"/>
-            </w:pPr>
-          </w:p>
-        </w:tc>
-      </w:tr>
-      <w:tr>
-        <w:tc>
-          <w:tcPr>
-            <w:tcW w:w="2876" w:type="dxa"/>
-            <w:vAlign w:val="center"/>
-          </w:tcPr>
-          <w:p>
-            <w:pPr>
-              <w:jc w:val="both"/>
-            </w:pPr>
-          </w:p>
-        </w:tc>
-        <w:tc>
-          <w:tcPr>
-            <w:tcW w:w="2877" w:type="dxa"/>
-            <w:vAlign w:val="center"/>
-          </w:tcPr>
-          <w:p>
-            <w:pPr>
-              <w:jc w:val="both"/>
-            </w:pPr>
-          </w:p>
-        </w:tc>
-        <w:tc>
-          <w:tcPr>
-            <w:tcW w:w="2877" w:type="dxa"/>
-            <w:vAlign w:val="center"/>
-          </w:tcPr>
-          <w:p>
-            <w:pPr>
-              <w:jc w:val="both"/>
-            </w:pPr>
-          </w:p>
-        </w:tc>
-      </w:tr>
-      <w:tr>
-        <w:tc>
-          <w:tcPr>
-            <w:tcW w:w="2876" w:type="dxa"/>
-            <w:vAlign w:val="center"/>
-          </w:tcPr>
-          <w:p>
-            <w:pPr>
-              <w:jc w:val="both"/>
-            </w:pPr>
-          </w:p>
-        </w:tc>
-        <w:tc>
-          <w:tcPr>
-            <w:tcW w:w="2877" w:type="dxa"/>
-            <w:vAlign w:val="center"/>
-          </w:tcPr>
-          <w:p>
-            <w:pPr>
-              <w:jc w:val="both"/>
-            </w:pPr>
-          </w:p>
-        </w:tc>
-        <w:tc>
-          <w:tcPr>
-            <w:tcW w:w="2877" w:type="dxa"/>
-            <w:vAlign w:val="center"/>
-          </w:tcPr>
-          <w:p>
-            <w:pPr>
-              <w:jc w:val="both"/>
-            </w:pPr>
-          </w:p>
-        </w:tc>
-      </w:tr>
-      <w:tr>
-        <w:tc>
-          <w:tcPr>
-            <w:tcW w:w="2876" w:type="dxa"/>
-            <w:vAlign w:val="center"/>
-          </w:tcPr>
-          <w:p>
-            <w:pPr>
-              <w:jc w:val="both"/>
-            </w:pPr>
           </w:p>
         </w:tc>
         <w:tc>

</xml_diff>

<commit_message>
ajout des derniers flags et des scripts
</commit_message>
<xml_diff>
--- a/TP2-CTF_Etienne_Charles.docx
+++ b/TP2-CTF_Etienne_Charles.docx
@@ -1085,8 +1085,8 @@
       </w:tblPr>
       <w:tblGrid>
         <w:gridCol w:w="964"/>
-        <w:gridCol w:w="1866"/>
-        <w:gridCol w:w="5800"/>
+        <w:gridCol w:w="2150"/>
+        <w:gridCol w:w="5516"/>
       </w:tblGrid>
       <w:tr>
         <w:tc>
@@ -1135,7 +1135,7 @@
         </w:tc>
         <w:tc>
           <w:tcPr>
-            <w:tcW w:w="1866" w:type="dxa"/>
+            <w:tcW w:w="2150" w:type="dxa"/>
             <w:shd w:val="clear" w:color="auto" w:fill="BFBFBF" w:themeFill="background1" w:themeFillShade="BF"/>
           </w:tcPr>
           <w:p>
@@ -1155,7 +1155,7 @@
         </w:tc>
         <w:tc>
           <w:tcPr>
-            <w:tcW w:w="5800" w:type="dxa"/>
+            <w:tcW w:w="5516" w:type="dxa"/>
             <w:shd w:val="clear" w:color="auto" w:fill="BFBFBF" w:themeFill="background1" w:themeFillShade="BF"/>
           </w:tcPr>
           <w:p>
@@ -1191,7 +1191,7 @@
         </w:tc>
         <w:tc>
           <w:tcPr>
-            <w:tcW w:w="1866" w:type="dxa"/>
+            <w:tcW w:w="2150" w:type="dxa"/>
             <w:vAlign w:val="center"/>
           </w:tcPr>
           <w:p>
@@ -1205,7 +1205,7 @@
         </w:tc>
         <w:tc>
           <w:tcPr>
-            <w:tcW w:w="5800" w:type="dxa"/>
+            <w:tcW w:w="5516" w:type="dxa"/>
             <w:vAlign w:val="center"/>
           </w:tcPr>
           <w:p>
@@ -1247,7 +1247,7 @@
         </w:tc>
         <w:tc>
           <w:tcPr>
-            <w:tcW w:w="1866" w:type="dxa"/>
+            <w:tcW w:w="2150" w:type="dxa"/>
             <w:vAlign w:val="center"/>
           </w:tcPr>
           <w:p>
@@ -1261,7 +1261,7 @@
         </w:tc>
         <w:tc>
           <w:tcPr>
-            <w:tcW w:w="5800" w:type="dxa"/>
+            <w:tcW w:w="5516" w:type="dxa"/>
             <w:vAlign w:val="center"/>
           </w:tcPr>
           <w:p>
@@ -1305,7 +1305,7 @@
         </w:tc>
         <w:tc>
           <w:tcPr>
-            <w:tcW w:w="1866" w:type="dxa"/>
+            <w:tcW w:w="2150" w:type="dxa"/>
             <w:vAlign w:val="center"/>
           </w:tcPr>
           <w:p>
@@ -1319,7 +1319,7 @@
         </w:tc>
         <w:tc>
           <w:tcPr>
-            <w:tcW w:w="5800" w:type="dxa"/>
+            <w:tcW w:w="5516" w:type="dxa"/>
             <w:vAlign w:val="center"/>
           </w:tcPr>
           <w:p>
@@ -1349,24 +1349,75 @@
         </w:tc>
         <w:tc>
           <w:tcPr>
-            <w:tcW w:w="1866" w:type="dxa"/>
-            <w:vAlign w:val="center"/>
-          </w:tcPr>
-          <w:p>
-            <w:pPr>
-              <w:jc w:val="both"/>
-            </w:pPr>
-          </w:p>
-        </w:tc>
-        <w:tc>
-          <w:tcPr>
-            <w:tcW w:w="5800" w:type="dxa"/>
-            <w:vAlign w:val="center"/>
-          </w:tcPr>
-          <w:p>
-            <w:pPr>
-              <w:jc w:val="both"/>
-            </w:pPr>
+            <w:tcW w:w="2150" w:type="dxa"/>
+            <w:vAlign w:val="center"/>
+          </w:tcPr>
+          <w:p>
+            <w:pPr>
+              <w:jc w:val="both"/>
+            </w:pPr>
+            <w:r>
+              <w:t>FLAG-958712242</w:t>
+            </w:r>
+          </w:p>
+        </w:tc>
+        <w:tc>
+          <w:tcPr>
+            <w:tcW w:w="5516" w:type="dxa"/>
+            <w:vAlign w:val="center"/>
+          </w:tcPr>
+          <w:p>
+            <w:pPr>
+              <w:jc w:val="both"/>
+            </w:pPr>
+            <w:r>
+              <w:t xml:space="preserve">En répondant aux requêtes DHCP </w:t>
+            </w:r>
+            <w:proofErr w:type="spellStart"/>
+            <w:r>
+              <w:t>Discover</w:t>
+            </w:r>
+            <w:proofErr w:type="spellEnd"/>
+            <w:r>
+              <w:t xml:space="preserve"> et </w:t>
+            </w:r>
+            <w:proofErr w:type="spellStart"/>
+            <w:r>
+              <w:t>Request</w:t>
+            </w:r>
+            <w:proofErr w:type="spellEnd"/>
+            <w:r>
+              <w:t xml:space="preserve">, on peut apercevoir dans la requêtes DNS qui suit une requête au site web </w:t>
+            </w:r>
+            <w:proofErr w:type="gramStart"/>
+            <w:r>
+              <w:t>www.FLAG-958712242.com .</w:t>
+            </w:r>
+            <w:proofErr w:type="gramEnd"/>
+            <w:r>
+              <w:t xml:space="preserve"> L'IP 192.168.1.8 </w:t>
+            </w:r>
+            <w:proofErr w:type="spellStart"/>
+            <w:r>
+              <w:t>à</w:t>
+            </w:r>
+            <w:proofErr w:type="spellEnd"/>
+            <w:r>
+              <w:t xml:space="preserve"> été utilisé (Choisi de façon aléatoire) dans </w:t>
+            </w:r>
+            <w:proofErr w:type="gramStart"/>
+            <w:r>
+              <w:t>le Offert</w:t>
+            </w:r>
+            <w:proofErr w:type="gramEnd"/>
+            <w:r>
+              <w:t>. Le flag est visible dans la requête DNS comme étant le site web à consulter -</w:t>
+            </w:r>
+            <w:proofErr w:type="gramStart"/>
+            <w:r>
+              <w:t>&gt;  www.FLAG-958712242.com</w:t>
+            </w:r>
+            <w:proofErr w:type="gramEnd"/>
           </w:p>
         </w:tc>
       </w:tr>
@@ -1387,7 +1438,7 @@
         </w:tc>
         <w:tc>
           <w:tcPr>
-            <w:tcW w:w="1866" w:type="dxa"/>
+            <w:tcW w:w="2150" w:type="dxa"/>
             <w:vAlign w:val="center"/>
           </w:tcPr>
           <w:p>
@@ -1401,7 +1452,7 @@
         </w:tc>
         <w:tc>
           <w:tcPr>
-            <w:tcW w:w="5800" w:type="dxa"/>
+            <w:tcW w:w="5516" w:type="dxa"/>
             <w:vAlign w:val="center"/>
           </w:tcPr>
           <w:p>
@@ -1437,9 +1488,104 @@
             </w:r>
             <w:r>
               <w:t>exécuter le script e2.py (qui consiste à obtenir les réponse ARP) pour obtenir le flag.</w:t>
+            </w:r>
+          </w:p>
+        </w:tc>
+      </w:tr>
+      <w:tr>
+        <w:tc>
+          <w:tcPr>
+            <w:tcW w:w="964" w:type="dxa"/>
+            <w:vAlign w:val="center"/>
+          </w:tcPr>
+          <w:p>
+            <w:pPr>
+              <w:jc w:val="both"/>
+            </w:pPr>
+            <w:r>
+              <w:t>1.f</w:t>
+            </w:r>
+          </w:p>
+        </w:tc>
+        <w:tc>
+          <w:tcPr>
+            <w:tcW w:w="2150" w:type="dxa"/>
+            <w:vAlign w:val="center"/>
+          </w:tcPr>
+          <w:p>
+            <w:pPr>
+              <w:jc w:val="both"/>
+            </w:pPr>
+            <w:r>
+              <w:t>FLAG-664499228877</w:t>
+            </w:r>
+          </w:p>
+        </w:tc>
+        <w:tc>
+          <w:tcPr>
+            <w:tcW w:w="5516" w:type="dxa"/>
+            <w:vAlign w:val="center"/>
+          </w:tcPr>
+          <w:p>
+            <w:pPr>
+              <w:jc w:val="both"/>
+            </w:pPr>
+            <w:r>
+              <w:rPr>
+                <w:rStyle w:val="5yl5"/>
+              </w:rPr>
+              <w:t xml:space="preserve">Envoie d'une </w:t>
+            </w:r>
+            <w:r>
+              <w:rPr>
+                <w:rStyle w:val="5yl5"/>
+              </w:rPr>
+              <w:t>requête</w:t>
+            </w:r>
+            <w:r>
+              <w:rPr>
+                <w:rStyle w:val="5yl5"/>
+              </w:rPr>
+              <w:t xml:space="preserve"> ARP</w:t>
+            </w:r>
+            <w:r>
+              <w:rPr>
+                <w:rStyle w:val="5yl5"/>
+              </w:rPr>
+              <w:t xml:space="preserve"> à </w:t>
+            </w:r>
+            <w:r>
+              <w:rPr>
+                <w:rStyle w:val="5yl5"/>
+              </w:rPr>
+              <w:t>192.168.1.5</w:t>
+            </w:r>
+            <w:r>
+              <w:rPr>
+                <w:rStyle w:val="5yl5"/>
+              </w:rPr>
+              <w:t xml:space="preserve"> ensuite on répond avec du DNS pour finalement répondre avec u</w:t>
             </w:r>
             <w:bookmarkStart w:id="0" w:name="_GoBack"/>
             <w:bookmarkEnd w:id="0"/>
+            <w:r>
+              <w:rPr>
+                <w:rStyle w:val="5yl5"/>
+              </w:rPr>
+              <w:t xml:space="preserve">ne </w:t>
+            </w:r>
+            <w:r>
+              <w:rPr>
+                <w:rStyle w:val="5yl5"/>
+              </w:rPr>
+              <w:t>requête</w:t>
+            </w:r>
+            <w:r>
+              <w:rPr>
+                <w:rStyle w:val="5yl5"/>
+              </w:rPr>
+              <w:t xml:space="preserve"> TPC et le flag se trouve dans la réponse</w:t>
+            </w:r>
           </w:p>
         </w:tc>
       </w:tr>
@@ -1453,25 +1599,22 @@
             <w:pPr>
               <w:jc w:val="both"/>
             </w:pPr>
-            <w:r>
-              <w:t>1.f</w:t>
-            </w:r>
-          </w:p>
-        </w:tc>
-        <w:tc>
-          <w:tcPr>
-            <w:tcW w:w="1866" w:type="dxa"/>
-            <w:vAlign w:val="center"/>
-          </w:tcPr>
-          <w:p>
-            <w:pPr>
-              <w:jc w:val="both"/>
-            </w:pPr>
-          </w:p>
-        </w:tc>
-        <w:tc>
-          <w:tcPr>
-            <w:tcW w:w="5800" w:type="dxa"/>
+          </w:p>
+        </w:tc>
+        <w:tc>
+          <w:tcPr>
+            <w:tcW w:w="2150" w:type="dxa"/>
+            <w:vAlign w:val="center"/>
+          </w:tcPr>
+          <w:p>
+            <w:pPr>
+              <w:jc w:val="both"/>
+            </w:pPr>
+          </w:p>
+        </w:tc>
+        <w:tc>
+          <w:tcPr>
+            <w:tcW w:w="5516" w:type="dxa"/>
             <w:vAlign w:val="center"/>
           </w:tcPr>
           <w:p>
@@ -1495,18 +1638,18 @@
         </w:tc>
         <w:tc>
           <w:tcPr>
-            <w:tcW w:w="1866" w:type="dxa"/>
-            <w:vAlign w:val="center"/>
-          </w:tcPr>
-          <w:p>
-            <w:pPr>
-              <w:jc w:val="both"/>
-            </w:pPr>
-          </w:p>
-        </w:tc>
-        <w:tc>
-          <w:tcPr>
-            <w:tcW w:w="5800" w:type="dxa"/>
+            <w:tcW w:w="2150" w:type="dxa"/>
+            <w:vAlign w:val="center"/>
+          </w:tcPr>
+          <w:p>
+            <w:pPr>
+              <w:jc w:val="both"/>
+            </w:pPr>
+          </w:p>
+        </w:tc>
+        <w:tc>
+          <w:tcPr>
+            <w:tcW w:w="5516" w:type="dxa"/>
             <w:vAlign w:val="center"/>
           </w:tcPr>
           <w:p>
@@ -1530,18 +1673,18 @@
         </w:tc>
         <w:tc>
           <w:tcPr>
-            <w:tcW w:w="1866" w:type="dxa"/>
-            <w:vAlign w:val="center"/>
-          </w:tcPr>
-          <w:p>
-            <w:pPr>
-              <w:jc w:val="both"/>
-            </w:pPr>
-          </w:p>
-        </w:tc>
-        <w:tc>
-          <w:tcPr>
-            <w:tcW w:w="5800" w:type="dxa"/>
+            <w:tcW w:w="2150" w:type="dxa"/>
+            <w:vAlign w:val="center"/>
+          </w:tcPr>
+          <w:p>
+            <w:pPr>
+              <w:jc w:val="both"/>
+            </w:pPr>
+          </w:p>
+        </w:tc>
+        <w:tc>
+          <w:tcPr>
+            <w:tcW w:w="5516" w:type="dxa"/>
             <w:vAlign w:val="center"/>
           </w:tcPr>
           <w:p>
@@ -1565,18 +1708,18 @@
         </w:tc>
         <w:tc>
           <w:tcPr>
-            <w:tcW w:w="1866" w:type="dxa"/>
-            <w:vAlign w:val="center"/>
-          </w:tcPr>
-          <w:p>
-            <w:pPr>
-              <w:jc w:val="both"/>
-            </w:pPr>
-          </w:p>
-        </w:tc>
-        <w:tc>
-          <w:tcPr>
-            <w:tcW w:w="5800" w:type="dxa"/>
+            <w:tcW w:w="2150" w:type="dxa"/>
+            <w:vAlign w:val="center"/>
+          </w:tcPr>
+          <w:p>
+            <w:pPr>
+              <w:jc w:val="both"/>
+            </w:pPr>
+          </w:p>
+        </w:tc>
+        <w:tc>
+          <w:tcPr>
+            <w:tcW w:w="5516" w:type="dxa"/>
             <w:vAlign w:val="center"/>
           </w:tcPr>
           <w:p>
@@ -1600,18 +1743,18 @@
         </w:tc>
         <w:tc>
           <w:tcPr>
-            <w:tcW w:w="1866" w:type="dxa"/>
-            <w:vAlign w:val="center"/>
-          </w:tcPr>
-          <w:p>
-            <w:pPr>
-              <w:jc w:val="both"/>
-            </w:pPr>
-          </w:p>
-        </w:tc>
-        <w:tc>
-          <w:tcPr>
-            <w:tcW w:w="5800" w:type="dxa"/>
+            <w:tcW w:w="2150" w:type="dxa"/>
+            <w:vAlign w:val="center"/>
+          </w:tcPr>
+          <w:p>
+            <w:pPr>
+              <w:jc w:val="both"/>
+            </w:pPr>
+          </w:p>
+        </w:tc>
+        <w:tc>
+          <w:tcPr>
+            <w:tcW w:w="5516" w:type="dxa"/>
             <w:vAlign w:val="center"/>
           </w:tcPr>
           <w:p>
@@ -1635,53 +1778,18 @@
         </w:tc>
         <w:tc>
           <w:tcPr>
-            <w:tcW w:w="1866" w:type="dxa"/>
-            <w:vAlign w:val="center"/>
-          </w:tcPr>
-          <w:p>
-            <w:pPr>
-              <w:jc w:val="both"/>
-            </w:pPr>
-          </w:p>
-        </w:tc>
-        <w:tc>
-          <w:tcPr>
-            <w:tcW w:w="5800" w:type="dxa"/>
-            <w:vAlign w:val="center"/>
-          </w:tcPr>
-          <w:p>
-            <w:pPr>
-              <w:jc w:val="both"/>
-            </w:pPr>
-          </w:p>
-        </w:tc>
-      </w:tr>
-      <w:tr>
-        <w:tc>
-          <w:tcPr>
-            <w:tcW w:w="964" w:type="dxa"/>
-            <w:vAlign w:val="center"/>
-          </w:tcPr>
-          <w:p>
-            <w:pPr>
-              <w:jc w:val="both"/>
-            </w:pPr>
-          </w:p>
-        </w:tc>
-        <w:tc>
-          <w:tcPr>
-            <w:tcW w:w="1866" w:type="dxa"/>
-            <w:vAlign w:val="center"/>
-          </w:tcPr>
-          <w:p>
-            <w:pPr>
-              <w:jc w:val="both"/>
-            </w:pPr>
-          </w:p>
-        </w:tc>
-        <w:tc>
-          <w:tcPr>
-            <w:tcW w:w="5800" w:type="dxa"/>
+            <w:tcW w:w="2150" w:type="dxa"/>
+            <w:vAlign w:val="center"/>
+          </w:tcPr>
+          <w:p>
+            <w:pPr>
+              <w:jc w:val="both"/>
+            </w:pPr>
+          </w:p>
+        </w:tc>
+        <w:tc>
+          <w:tcPr>
+            <w:tcW w:w="5516" w:type="dxa"/>
             <w:vAlign w:val="center"/>
           </w:tcPr>
           <w:p>
@@ -2224,6 +2332,11 @@
       </w:tcPr>
     </w:tblStylePr>
   </w:style>
+  <w:style w:type="character" w:customStyle="1" w:styleId="5yl5">
+    <w:name w:val="_5yl5"/>
+    <w:basedOn w:val="Policepardfaut"/>
+    <w:rsid w:val="00F32953"/>
+  </w:style>
 </w:styles>
 </file>
 

</xml_diff>